<commit_message>
Fin du cours 27.02.2017
Création base de données + insertion données
</commit_message>
<xml_diff>
--- a/Projet Web/Base de données/MLD/Explication MLD.docx
+++ b/Projet Web/Base de données/MLD/Explication MLD.docx
@@ -38,15 +38,7 @@
     </w:p>
     <w:p>
       <w:r>
-        <w:t xml:space="preserve">Les clés étrangères ont </w:t>
-      </w:r>
-      <w:proofErr w:type="spellStart"/>
-      <w:r>
-        <w:t>fk</w:t>
-      </w:r>
-      <w:proofErr w:type="spellEnd"/>
-      <w:r>
-        <w:t xml:space="preserve"> à la place de id</w:t>
+        <w:t>Les clés étrangères ont fk à la place de id</w:t>
       </w:r>
     </w:p>
     <w:p>
@@ -58,18 +50,11 @@
       </w:r>
     </w:p>
     <w:p>
-      <w:proofErr w:type="spellStart"/>
-      <w:proofErr w:type="gramStart"/>
       <w:r>
         <w:t>l</w:t>
       </w:r>
       <w:r>
-        <w:t>oginType</w:t>
-      </w:r>
-      <w:proofErr w:type="spellEnd"/>
-      <w:proofErr w:type="gramEnd"/>
-      <w:r>
-        <w:t> : TINYINT</w:t>
+        <w:t>oginType : TINYINT</w:t>
       </w:r>
       <w:r>
         <w:t xml:space="preserve"> </w:t>
@@ -90,27 +75,12 @@
         <w:t xml:space="preserve"> ou 1</w:t>
       </w:r>
       <w:r>
-        <w:t xml:space="preserve"> = Admin (le booléen est remplacé par TINYINT sur </w:t>
-      </w:r>
-      <w:proofErr w:type="spellStart"/>
-      <w:r>
-        <w:t>MySQLWorkbench</w:t>
-      </w:r>
-      <w:proofErr w:type="spellEnd"/>
-      <w:r>
-        <w:t>)</w:t>
-      </w:r>
-    </w:p>
-    <w:p>
-      <w:proofErr w:type="spellStart"/>
-      <w:proofErr w:type="gramStart"/>
-      <w:r>
-        <w:t>loginState</w:t>
-      </w:r>
-      <w:proofErr w:type="spellEnd"/>
-      <w:proofErr w:type="gramEnd"/>
-      <w:r>
-        <w:t xml:space="preserve"> : </w:t>
+        <w:t xml:space="preserve"> = Admin (le booléen est remplacé par TINYINT sur MySQLWorkbench)</w:t>
+      </w:r>
+    </w:p>
+    <w:p>
+      <w:r>
+        <w:t xml:space="preserve">loginState : </w:t>
       </w:r>
       <w:r>
         <w:t>TINYINT</w:t>
@@ -134,109 +104,38 @@
       </w:r>
     </w:p>
     <w:p>
-      <w:proofErr w:type="gramStart"/>
-      <w:r>
-        <w:t>visible</w:t>
-      </w:r>
-      <w:proofErr w:type="gramEnd"/>
-      <w:r>
-        <w:t xml:space="preserve"> : TINYINT car 2 possibilités 0 = caché 1 = </w:t>
-      </w:r>
-      <w:proofErr w:type="spellStart"/>
-      <w:r>
-        <w:t>vivisble</w:t>
-      </w:r>
-      <w:proofErr w:type="spellEnd"/>
-    </w:p>
-    <w:p>
-      <w:proofErr w:type="spellStart"/>
-      <w:proofErr w:type="gramStart"/>
-      <w:r>
-        <w:t>loginName</w:t>
-      </w:r>
-      <w:proofErr w:type="spellEnd"/>
-      <w:proofErr w:type="gramEnd"/>
-      <w:r>
-        <w:t xml:space="preserve"> et </w:t>
-      </w:r>
-      <w:proofErr w:type="spellStart"/>
-      <w:r>
-        <w:t>password</w:t>
-      </w:r>
-      <w:proofErr w:type="spellEnd"/>
-      <w:r>
-        <w:t xml:space="preserve"> sont stockés avec 25 caractères</w:t>
-      </w:r>
-    </w:p>
-    <w:p>
-      <w:proofErr w:type="spellStart"/>
-      <w:proofErr w:type="gramStart"/>
-      <w:r>
-        <w:t>listOfInterests</w:t>
-      </w:r>
-      <w:proofErr w:type="spellEnd"/>
-      <w:proofErr w:type="gramEnd"/>
-      <w:r>
-        <w:t xml:space="preserve">, </w:t>
-      </w:r>
-      <w:proofErr w:type="spellStart"/>
-      <w:r>
-        <w:t>listOfSkills</w:t>
-      </w:r>
-      <w:proofErr w:type="spellEnd"/>
-      <w:r>
-        <w:t xml:space="preserve">, </w:t>
-      </w:r>
-      <w:proofErr w:type="spellStart"/>
-      <w:r>
-        <w:t>listOfAbout</w:t>
-      </w:r>
-      <w:proofErr w:type="spellEnd"/>
-      <w:r>
-        <w:t xml:space="preserve"> : ces 3 champs seront stockés en binaire : par exemple </w:t>
-      </w:r>
-      <w:proofErr w:type="spellStart"/>
-      <w:r>
-        <w:t>listOfInerests</w:t>
-      </w:r>
-      <w:proofErr w:type="spellEnd"/>
-      <w:r>
-        <w:t xml:space="preserve"> 001011 si la valeur est à 0 cela signifie que la case est décochée si c’est à 1 : la case est cochée. Ces valeurs seront reportées à une liste dans la documentation. La valeur binaire pourra être extraite et calculée afin d’afficher ou non la case cochée sur le site.</w:t>
-      </w:r>
-    </w:p>
-    <w:p>
-      <w:r>
-        <w:t>Chaque table aura son champ complémentaire (</w:t>
-      </w:r>
-      <w:proofErr w:type="spellStart"/>
-      <w:r>
-        <w:t>interestComplementary</w:t>
-      </w:r>
-      <w:proofErr w:type="spellEnd"/>
-      <w:r>
-        <w:t xml:space="preserve">, </w:t>
-      </w:r>
-      <w:proofErr w:type="spellStart"/>
-      <w:r>
-        <w:t>skillComplementary</w:t>
-      </w:r>
-      <w:proofErr w:type="spellEnd"/>
-      <w:r>
-        <w:t xml:space="preserve"> et </w:t>
-      </w:r>
-      <w:proofErr w:type="spellStart"/>
-      <w:r>
-        <w:t>aboutComplementary</w:t>
-      </w:r>
-      <w:proofErr w:type="spellEnd"/>
-      <w:r>
-        <w:t xml:space="preserve">) il permettra à l’utilisateur d’ajouter à choix </w:t>
-      </w:r>
-      <w:r>
-        <w:t>une aptitude complémentaire.</w:t>
+      <w:r>
+        <w:t>visible : TINYINT car 2 possibilités 0 = caché 1 = vivisble</w:t>
+      </w:r>
+    </w:p>
+    <w:p>
+      <w:r>
+        <w:t>loginName et password sont stockés avec 25 caractères</w:t>
+      </w:r>
+    </w:p>
+    <w:p>
+      <w:r>
+        <w:t>listOfInterests, listOfSkills, listOfAbout : ces 3 champs seront stockés en binaire : par exemple listOfInerests 001011 si la valeur est à 0 cela signifie que la case est décochée si c’est à 1 : la case est cochée. Ces valeurs seront reportées à une liste dans la documentation. La valeur binaire pourra être extraite et calculée afin d’afficher ou non la case cochée sur le site.</w:t>
+      </w:r>
+      <w:r>
+        <w:t xml:space="preserve"> </w:t>
+      </w:r>
+      <w:r>
+        <w:sym w:font="Wingdings" w:char="F0E0"/>
+      </w:r>
+      <w:r>
+        <w:t xml:space="preserve"> ce système a été abandonné au profit d’un système ou les champs sont appelé directement dans une table intermédiaire</w:t>
       </w:r>
       <w:bookmarkStart w:id="0" w:name="_GoBack"/>
       <w:bookmarkEnd w:id="0"/>
+    </w:p>
+    <w:p>
+      <w:r>
+        <w:t xml:space="preserve">Chaque table aura son champ complémentaire (interestComplementary, skillComplementary et aboutComplementary) il permettra à l’utilisateur d’ajouter à choix </w:t>
+      </w:r>
+      <w:r>
+        <w:t>une aptitude complémentaire.</w:t>
+      </w:r>
     </w:p>
     <w:p/>
     <w:sectPr>
@@ -1118,7 +1017,7 @@
 </file>
 
 <file path=customXml/itemProps1.xml><?xml version="1.0" encoding="utf-8"?>
-<ds:datastoreItem xmlns:ds="http://schemas.openxmlformats.org/officeDocument/2006/customXml" ds:itemID="{EF39A6C2-9247-4757-8869-8CC005F4017C}">
+<ds:datastoreItem xmlns:ds="http://schemas.openxmlformats.org/officeDocument/2006/customXml" ds:itemID="{427AB9B2-D458-4DF9-B60C-687C87B74439}">
   <ds:schemaRefs>
     <ds:schemaRef ds:uri="http://schemas.openxmlformats.org/officeDocument/2006/bibliography"/>
   </ds:schemaRefs>

</xml_diff>